<commit_message>
Fin rest, cambios tablas.
Se realizaran las pruebas para los test, req fun.
Los req de consulta se realizarán después.
</commit_message>
<xml_diff>
--- a/docs/RotondAndes documento de diseño.docx
+++ b/docs/RotondAndes documento de diseño.docx
@@ -229,10 +229,10 @@
           <w:noProof/>
         </w:rPr>
         <w:drawing>
-          <wp:inline distT="0" distB="0" distL="0" distR="0" wp14:anchorId="64539B54" wp14:editId="718765EB">
-            <wp:extent cx="6040327" cy="6494145"/>
-            <wp:effectExtent l="0" t="0" r="0" b="1905"/>
-            <wp:docPr id="2" name="Imagen 2" descr="C:\Users\Christian Chavarro\AppData\Local\Microsoft\Windows\INetCache\Content.Word\class-diagram.jpeg"/>
+          <wp:inline distT="0" distB="0" distL="0" distR="0" wp14:anchorId="31A8FE8D" wp14:editId="356AB4BF">
+            <wp:extent cx="6120130" cy="6158865"/>
+            <wp:effectExtent l="0" t="0" r="0" b="0"/>
+            <wp:docPr id="1" name="Imagen 1" descr="C:\Users\Christian Chavarro\AppData\Local\Microsoft\Windows\INetCache\Content.Word\class-diagram.jpeg"/>
             <wp:cNvGraphicFramePr>
               <a:graphicFrameLocks xmlns:a="http://schemas.openxmlformats.org/drawingml/2006/main" noChangeAspect="1"/>
             </wp:cNvGraphicFramePr>
@@ -261,7 +261,7 @@
                   <pic:spPr bwMode="auto">
                     <a:xfrm>
                       <a:off x="0" y="0"/>
-                      <a:ext cx="6041129" cy="6495007"/>
+                      <a:ext cx="6120130" cy="6158865"/>
                     </a:xfrm>
                     <a:prstGeom prst="rect">
                       <a:avLst/>
@@ -321,16 +321,43 @@
           <w:szCs w:val="22"/>
         </w:rPr>
       </w:pPr>
+    </w:p>
+    <w:p>
+      <w:pPr>
+        <w:pStyle w:val="Default"/>
+        <w:jc w:val="right"/>
+        <w:rPr>
+          <w:szCs w:val="22"/>
+        </w:rPr>
+      </w:pPr>
       <w:r>
         <w:rPr>
           <w:noProof/>
+          <w:lang w:eastAsia="es-CO"/>
         </w:rPr>
         <w:lastRenderedPageBreak/>
+        <w:t xml:space="preserve"> </w:t>
+      </w:r>
+    </w:p>
+    <w:p>
+      <w:pPr>
+        <w:ind w:left="708"/>
+        <w:jc w:val="center"/>
+        <w:rPr>
+          <w:rFonts w:ascii="Arial" w:hAnsi="Arial" w:cs="Arial"/>
+          <w:sz w:val="16"/>
+          <w:szCs w:val="16"/>
+        </w:rPr>
+      </w:pPr>
+      <w:r>
+        <w:rPr>
+          <w:noProof/>
+        </w:rPr>
         <w:drawing>
-          <wp:inline distT="0" distB="0" distL="0" distR="0" wp14:anchorId="18B45783" wp14:editId="009A7BA2">
-            <wp:extent cx="6120130" cy="5235879"/>
-            <wp:effectExtent l="0" t="0" r="0" b="3175"/>
-            <wp:docPr id="3" name="Imagen 3" descr="C:\Users\Christian Chavarro\AppData\Local\Microsoft\Windows\INetCache\Content.Word\DatabaseDiagram.jpeg"/>
+          <wp:inline distT="0" distB="0" distL="0" distR="0" wp14:anchorId="685CFEC1" wp14:editId="3D772A0C">
+            <wp:extent cx="6120130" cy="5145151"/>
+            <wp:effectExtent l="0" t="0" r="0" b="0"/>
+            <wp:docPr id="4" name="Imagen 4" descr="C:\Users\Christian Chavarro\AppData\Local\Microsoft\Windows\INetCache\Content.Word\DatabaseDiagram.jpeg"/>
             <wp:cNvGraphicFramePr>
               <a:graphicFrameLocks xmlns:a="http://schemas.openxmlformats.org/drawingml/2006/main" noChangeAspect="1"/>
             </wp:cNvGraphicFramePr>
@@ -359,7 +386,7 @@
                   <pic:spPr bwMode="auto">
                     <a:xfrm>
                       <a:off x="0" y="0"/>
-                      <a:ext cx="6120130" cy="5235879"/>
+                      <a:ext cx="6120130" cy="5145151"/>
                     </a:xfrm>
                     <a:prstGeom prst="rect">
                       <a:avLst/>
@@ -378,22 +405,6 @@
     </w:p>
     <w:p>
       <w:pPr>
-        <w:pStyle w:val="Default"/>
-        <w:jc w:val="right"/>
-        <w:rPr>
-          <w:szCs w:val="22"/>
-        </w:rPr>
-      </w:pPr>
-      <w:r>
-        <w:rPr>
-          <w:noProof/>
-          <w:lang w:eastAsia="es-CO"/>
-        </w:rPr>
-        <w:t xml:space="preserve"> </w:t>
-      </w:r>
-    </w:p>
-    <w:p>
-      <w:pPr>
         <w:ind w:left="708"/>
         <w:jc w:val="center"/>
         <w:rPr>
@@ -402,32 +413,31 @@
           <w:szCs w:val="16"/>
         </w:rPr>
       </w:pPr>
-    </w:p>
-    <w:p>
-      <w:pPr>
-        <w:ind w:left="708"/>
-        <w:jc w:val="center"/>
+      <w:r>
         <w:rPr>
           <w:rFonts w:ascii="Arial" w:hAnsi="Arial" w:cs="Arial"/>
           <w:sz w:val="16"/>
           <w:szCs w:val="16"/>
         </w:rPr>
-      </w:pPr>
+        <w:t>Figura 2. Modelo lógico para RotondAndes, diseñado a partir del modelo conceptual anterior.</w:t>
+      </w:r>
       <w:r>
         <w:rPr>
           <w:rFonts w:ascii="Arial" w:hAnsi="Arial" w:cs="Arial"/>
           <w:sz w:val="16"/>
           <w:szCs w:val="16"/>
         </w:rPr>
-        <w:t>Figura 2. Modelo lógico para RotondAndes, diseñado a partir del modelo conceptual anterior.</w:t>
-      </w:r>
+        <w:t xml:space="preserve"> Para el caso</w:t>
+      </w:r>
+      <w:bookmarkStart w:id="0" w:name="_GoBack"/>
+      <w:bookmarkEnd w:id="0"/>
       <w:r>
         <w:rPr>
           <w:rFonts w:ascii="Arial" w:hAnsi="Arial" w:cs="Arial"/>
           <w:sz w:val="16"/>
           <w:szCs w:val="16"/>
         </w:rPr>
-        <w:t xml:space="preserve"> Para el caso de estudio 2.</w:t>
+        <w:t xml:space="preserve"> de estudio 2.</w:t>
       </w:r>
     </w:p>
     <w:p>
@@ -628,8 +638,6 @@
       <w:r>
         <w:t xml:space="preserve">Implemente los escenarios de prueba descritos en la sección escenarios de prueba de este documento, para verificar el manejo de los datos persistentes y verificación de restricciones por el SMBD. </w:t>
       </w:r>
-      <w:bookmarkStart w:id="0" w:name="_GoBack"/>
-      <w:bookmarkEnd w:id="0"/>
     </w:p>
     <w:p>
       <w:pPr>
@@ -1516,6 +1524,7 @@
     <w:lsdException w:name="HTML Sample" w:semiHidden="1" w:unhideWhenUsed="1"/>
     <w:lsdException w:name="HTML Typewriter" w:semiHidden="1" w:unhideWhenUsed="1"/>
     <w:lsdException w:name="HTML Variable" w:semiHidden="1" w:unhideWhenUsed="1"/>
+    <w:lsdException w:name="Normal Table" w:semiHidden="1" w:unhideWhenUsed="1"/>
     <w:lsdException w:name="annotation subject" w:semiHidden="1" w:unhideWhenUsed="1"/>
     <w:lsdException w:name="No List" w:semiHidden="1" w:unhideWhenUsed="1"/>
     <w:lsdException w:name="Outline List 1" w:semiHidden="1" w:unhideWhenUsed="1"/>
@@ -1562,8 +1571,10 @@
     <w:lsdException w:name="Table Subtle 2" w:semiHidden="1" w:unhideWhenUsed="1"/>
     <w:lsdException w:name="Table Web 1" w:semiHidden="1" w:unhideWhenUsed="1"/>
     <w:lsdException w:name="Table Web 2" w:semiHidden="1" w:unhideWhenUsed="1"/>
+    <w:lsdException w:name="Table Web 3" w:semiHidden="1" w:unhideWhenUsed="1"/>
     <w:lsdException w:name="Balloon Text" w:semiHidden="1" w:unhideWhenUsed="1"/>
     <w:lsdException w:name="Table Grid" w:uiPriority="39"/>
+    <w:lsdException w:name="Table Theme" w:semiHidden="1" w:unhideWhenUsed="1"/>
     <w:lsdException w:name="Placeholder Text" w:semiHidden="1"/>
     <w:lsdException w:name="No Spacing" w:uiPriority="1" w:qFormat="1"/>
     <w:lsdException w:name="Light Shading" w:uiPriority="60"/>

</xml_diff>